<commit_message>
Update Meeting Logs file.
</commit_message>
<xml_diff>
--- a/Docs/Meeting Logs.docx
+++ b/Docs/Meeting Logs.docx
@@ -39,6 +39,156 @@
           <w:lang w:val="en-US"/>
         </w:rPr>
       </w:pPr>
+    </w:p>
+    <w:p>
+      <w:pPr>
+        <w:rPr>
+          <w:rFonts w:hint="default"/>
+          <w:lang w:val="en-US"/>
+        </w:rPr>
+      </w:pPr>
+      <w:r>
+        <w:rPr>
+          <w:rFonts w:hint="default"/>
+          <w:lang w:val="en-US"/>
+        </w:rPr>
+        <w:t>1. Confirm the division of labour in the group, with Xinyue Zhang taking charge of the interim report and the other members of the group being responsible for the QA part.</w:t>
+      </w:r>
+    </w:p>
+    <w:p>
+      <w:pPr>
+        <w:rPr>
+          <w:rFonts w:hint="default"/>
+          <w:lang w:val="en-US"/>
+        </w:rPr>
+      </w:pPr>
+      <w:r>
+        <w:rPr>
+          <w:rFonts w:hint="default"/>
+          <w:lang w:val="en-US"/>
+        </w:rPr>
+        <w:t>2. Clarify the first step to clean the data, divide the training set and test set, and have a preliminary discussion on the selection of the model.</w:t>
+      </w:r>
+    </w:p>
+    <w:p>
+      <w:pPr>
+        <w:rPr>
+          <w:rFonts w:hint="default"/>
+          <w:lang w:val="en-US"/>
+        </w:rPr>
+      </w:pPr>
+      <w:r>
+        <w:rPr>
+          <w:rFonts w:hint="default"/>
+          <w:lang w:val="en-US"/>
+        </w:rPr>
+        <w:t>3. Confirm that Lanxiang Zhang will set up the project repository and record the discussion.</w:t>
+      </w:r>
+    </w:p>
+    <w:p>
+      <w:pPr>
+        <w:rPr>
+          <w:rFonts w:hint="default"/>
+          <w:lang w:val="en-US"/>
+        </w:rPr>
+      </w:pPr>
+      <w:r>
+        <w:rPr>
+          <w:rFonts w:hint="default"/>
+          <w:lang w:val="en-US"/>
+        </w:rPr>
+        <w:t>4. Discussed how to organise the project, and after discussing the interconnectedness of the processes, we finally chose to work together rather than in an assembly line mode due to time constraints.</w:t>
+      </w:r>
+    </w:p>
+    <w:p>
+      <w:pPr>
+        <w:rPr>
+          <w:rFonts w:hint="default"/>
+          <w:lang w:val="en-US"/>
+        </w:rPr>
+      </w:pPr>
+    </w:p>
+    <w:p>
+      <w:pPr>
+        <w:rPr>
+          <w:rFonts w:hint="eastAsia"/>
+          <w:lang w:val="en-US" w:eastAsia="zh-CN"/>
+        </w:rPr>
+      </w:pPr>
+      <w:r>
+        <w:rPr>
+          <w:rFonts w:hint="eastAsia"/>
+          <w:lang w:val="en-US" w:eastAsia="zh-CN"/>
+        </w:rPr>
+        <w:t>17.11.2023</w:t>
+      </w:r>
+    </w:p>
+    <w:p>
+      <w:pPr>
+        <w:rPr>
+          <w:rFonts w:hint="default"/>
+          <w:lang w:val="en-US" w:eastAsia="zh-CN"/>
+        </w:rPr>
+      </w:pPr>
+      <w:r>
+        <w:rPr>
+          <w:rFonts w:hint="default"/>
+          <w:lang w:val="en-US" w:eastAsia="zh-CN"/>
+        </w:rPr>
+        <w:t>Steps and Tasks discussed:</w:t>
+      </w:r>
+    </w:p>
+    <w:p>
+      <w:pPr>
+        <w:rPr>
+          <w:rFonts w:hint="default"/>
+          <w:lang w:val="en-US" w:eastAsia="zh-CN"/>
+        </w:rPr>
+      </w:pPr>
+    </w:p>
+    <w:p>
+      <w:pPr>
+        <w:rPr>
+          <w:rFonts w:hint="default"/>
+          <w:lang w:val="en-US" w:eastAsia="zh-CN"/>
+        </w:rPr>
+      </w:pPr>
+      <w:r>
+        <w:rPr>
+          <w:rFonts w:hint="default"/>
+          <w:lang w:val="en-US" w:eastAsia="zh-CN"/>
+        </w:rPr>
+        <w:t>1. After discussion, the three rules in data cleansing were identified, and the meaning and use of ddl were clarified.</w:t>
+      </w:r>
+    </w:p>
+    <w:p>
+      <w:pPr>
+        <w:rPr>
+          <w:rFonts w:hint="default"/>
+          <w:lang w:val="en-US" w:eastAsia="zh-CN"/>
+        </w:rPr>
+      </w:pPr>
+      <w:r>
+        <w:rPr>
+          <w:rFonts w:hint="default"/>
+          <w:lang w:val="en-US" w:eastAsia="zh-CN"/>
+        </w:rPr>
+        <w:t xml:space="preserve">2. </w:t>
+      </w:r>
+      <w:r>
+        <w:rPr>
+          <w:rFonts w:hint="eastAsia"/>
+          <w:lang w:val="en-US" w:eastAsia="zh-CN"/>
+        </w:rPr>
+        <w:t>D</w:t>
+      </w:r>
+      <w:r>
+        <w:rPr>
+          <w:rFonts w:hint="default"/>
+          <w:lang w:val="en-US" w:eastAsia="zh-CN"/>
+        </w:rPr>
+        <w:t>iscussed how to merge the data.csv and log.csv tables.</w:t>
+      </w:r>
       <w:bookmarkStart w:id="0" w:name="_GoBack"/>
       <w:bookmarkEnd w:id="0"/>
     </w:p>
@@ -46,60 +196,45 @@
       <w:pPr>
         <w:rPr>
           <w:rFonts w:hint="default"/>
-          <w:lang w:val="en-US"/>
-        </w:rPr>
-      </w:pPr>
-      <w:r>
-        <w:rPr>
-          <w:rFonts w:hint="default"/>
-          <w:lang w:val="en-US"/>
-        </w:rPr>
-        <w:t>1. Confirm the division of labour in the group, with Xinyue Zhang taking charge of the interim report and the other members of the group being responsible for the QA part.</w:t>
-      </w:r>
-    </w:p>
-    <w:p>
-      <w:pPr>
-        <w:rPr>
-          <w:rFonts w:hint="default"/>
-          <w:lang w:val="en-US"/>
-        </w:rPr>
-      </w:pPr>
-      <w:r>
-        <w:rPr>
-          <w:rFonts w:hint="default"/>
-          <w:lang w:val="en-US"/>
-        </w:rPr>
-        <w:t>2. Clarify the first step to clean the data, divide the training set and test set, and have a preliminary discussion on the selection of the model</w:t>
-      </w:r>
-    </w:p>
-    <w:p>
-      <w:pPr>
-        <w:rPr>
-          <w:rFonts w:hint="default"/>
-          <w:lang w:val="en-US"/>
-        </w:rPr>
-      </w:pPr>
-      <w:r>
-        <w:rPr>
-          <w:rFonts w:hint="default"/>
-          <w:lang w:val="en-US"/>
-        </w:rPr>
-        <w:t>3. Confirm that Lanxiang Zhang will set up the project repository and record the discussion.</w:t>
-      </w:r>
-    </w:p>
-    <w:p>
-      <w:pPr>
-        <w:rPr>
-          <w:rFonts w:hint="default"/>
-          <w:lang w:val="en-US"/>
-        </w:rPr>
-      </w:pPr>
-      <w:r>
-        <w:rPr>
-          <w:rFonts w:hint="default"/>
-          <w:lang w:val="en-US"/>
-        </w:rPr>
-        <w:t>4. Discussed how to organise the project, and after discussing the interconnectedness of the processes, we finally chose to work together rather than in an assembly line mode due to time constraints.</w:t>
+          <w:lang w:val="en-US" w:eastAsia="zh-CN"/>
+        </w:rPr>
+      </w:pPr>
+      <w:r>
+        <w:rPr>
+          <w:rFonts w:hint="default"/>
+          <w:lang w:val="en-US" w:eastAsia="zh-CN"/>
+        </w:rPr>
+        <w:t>3. Determine the ratio for dividing the training set and test set.</w:t>
+      </w:r>
+    </w:p>
+    <w:p>
+      <w:pPr>
+        <w:rPr>
+          <w:rFonts w:hint="default"/>
+          <w:lang w:val="en-US" w:eastAsia="zh-CN"/>
+        </w:rPr>
+      </w:pPr>
+      <w:r>
+        <w:rPr>
+          <w:rFonts w:hint="default"/>
+          <w:lang w:val="en-US" w:eastAsia="zh-CN"/>
+        </w:rPr>
+        <w:t>4. Discussed how to categorize students' learning patterns, from the initial classification based on grades only to a multi-parameter and multi-dimensional assessment of students' learning status.</w:t>
+      </w:r>
+    </w:p>
+    <w:p>
+      <w:pPr>
+        <w:rPr>
+          <w:rFonts w:hint="default"/>
+          <w:lang w:val="en-US" w:eastAsia="zh-CN"/>
+        </w:rPr>
+      </w:pPr>
+      <w:r>
+        <w:rPr>
+          <w:rFonts w:hint="default"/>
+          <w:lang w:val="en-US" w:eastAsia="zh-CN"/>
+        </w:rPr>
+        <w:t>5. Lanxiang Zhang started to prepare possible questions and answers for the QA section, Xinyue Zhang continued to improve the Slides, and Jian Zhang and Yucui Wu continued to improve the code and processed the data using the rules decided in the discussion.</w:t>
       </w:r>
     </w:p>
     <w:sectPr>

</xml_diff>

<commit_message>
Update Meeting logs and presentation instructions.
</commit_message>
<xml_diff>
--- a/Docs/Meeting Logs.docx
+++ b/Docs/Meeting Logs.docx
@@ -378,6 +378,7 @@
       <w:pPr>
         <w:widowControl w:val="0"/>
         <w:numPr>
+          <w:ilvl w:val="0"/>
           <w:numId w:val="0"/>
         </w:numPr>
         <w:jc w:val="both"/>
@@ -391,6 +392,7 @@
       <w:pPr>
         <w:widowControl w:val="0"/>
         <w:numPr>
+          <w:ilvl w:val="0"/>
           <w:numId w:val="0"/>
         </w:numPr>
         <w:jc w:val="both"/>
@@ -426,6 +428,7 @@
       <w:pPr>
         <w:widowControl w:val="0"/>
         <w:numPr>
+          <w:ilvl w:val="0"/>
           <w:numId w:val="0"/>
         </w:numPr>
         <w:jc w:val="both"/>
@@ -504,16 +507,142 @@
         </w:rPr>
         <w:t>Discussed the QA session.</w:t>
       </w:r>
+    </w:p>
+    <w:p>
+      <w:pPr>
+        <w:widowControl w:val="0"/>
+        <w:numPr>
+          <w:numId w:val="0"/>
+        </w:numPr>
+        <w:jc w:val="both"/>
+        <w:rPr>
+          <w:rFonts w:hint="default"/>
+          <w:lang w:val="en-US" w:eastAsia="zh-CN"/>
+        </w:rPr>
+      </w:pPr>
+    </w:p>
+    <w:p>
+      <w:pPr>
+        <w:widowControl w:val="0"/>
+        <w:numPr>
+          <w:numId w:val="0"/>
+        </w:numPr>
+        <w:jc w:val="both"/>
+        <w:rPr>
+          <w:rFonts w:hint="default"/>
+          <w:lang w:val="en-US" w:eastAsia="zh-CN"/>
+        </w:rPr>
+      </w:pPr>
+      <w:r>
+        <w:rPr>
+          <w:rFonts w:hint="default"/>
+          <w:lang w:val="en-US" w:eastAsia="zh-CN"/>
+        </w:rPr>
+        <w:t>3.12.2023</w:t>
+      </w:r>
+    </w:p>
+    <w:p>
+      <w:pPr>
+        <w:rPr>
+          <w:rFonts w:hint="default"/>
+          <w:lang w:val="en-US" w:eastAsia="zh-CN"/>
+        </w:rPr>
+      </w:pPr>
+      <w:r>
+        <w:rPr>
+          <w:rFonts w:hint="default"/>
+          <w:lang w:val="en-US" w:eastAsia="zh-CN"/>
+        </w:rPr>
+        <w:t>Steps and Tasks discussed:</w:t>
+      </w:r>
+    </w:p>
+    <w:p>
+      <w:pPr>
+        <w:widowControl w:val="0"/>
+        <w:numPr>
+          <w:numId w:val="0"/>
+        </w:numPr>
+        <w:jc w:val="both"/>
+        <w:rPr>
+          <w:rFonts w:hint="default"/>
+          <w:lang w:val="en-US" w:eastAsia="zh-CN"/>
+        </w:rPr>
+      </w:pPr>
+    </w:p>
+    <w:p>
+      <w:pPr>
+        <w:widowControl w:val="0"/>
+        <w:numPr>
+          <w:ilvl w:val="0"/>
+          <w:numId w:val="3"/>
+        </w:numPr>
+        <w:jc w:val="both"/>
+        <w:rPr>
+          <w:rFonts w:hint="default"/>
+          <w:lang w:val="en-US" w:eastAsia="zh-CN"/>
+        </w:rPr>
+      </w:pPr>
+      <w:r>
+        <w:rPr>
+          <w:rFonts w:hint="default"/>
+          <w:lang w:val="en-US" w:eastAsia="zh-CN"/>
+        </w:rPr>
+        <w:t>Jian Zhang and Xinyue Zhang are responsible for continuing to improve the code part of the model and tuning parameters.</w:t>
+      </w:r>
+    </w:p>
+    <w:p>
+      <w:pPr>
+        <w:widowControl w:val="0"/>
+        <w:numPr>
+          <w:ilvl w:val="0"/>
+          <w:numId w:val="3"/>
+        </w:numPr>
+        <w:ind w:left="0" w:leftChars="0" w:firstLine="0" w:firstLineChars="0"/>
+        <w:jc w:val="both"/>
+        <w:rPr>
+          <w:rFonts w:hint="default"/>
+          <w:lang w:val="en-US" w:eastAsia="zh-CN"/>
+        </w:rPr>
+      </w:pPr>
+      <w:r>
+        <w:rPr>
+          <w:rFonts w:hint="default"/>
+          <w:lang w:val="en-US" w:eastAsia="zh-CN"/>
+        </w:rPr>
+        <w:t>Lanxiang Zhang is responsible for building the front-end code for visualising the final results and trying to build the model application on the web page.</w:t>
+      </w:r>
+    </w:p>
+    <w:p>
+      <w:pPr>
+        <w:widowControl w:val="0"/>
+        <w:numPr>
+          <w:ilvl w:val="0"/>
+          <w:numId w:val="3"/>
+        </w:numPr>
+        <w:ind w:left="0" w:leftChars="0" w:firstLine="0" w:firstLineChars="0"/>
+        <w:jc w:val="both"/>
+        <w:rPr>
+          <w:rFonts w:hint="default"/>
+          <w:lang w:val="en-US" w:eastAsia="zh-CN"/>
+        </w:rPr>
+      </w:pPr>
+      <w:r>
+        <w:rPr>
+          <w:rFonts w:hint="default"/>
+          <w:lang w:val="en-US" w:eastAsia="zh-CN"/>
+        </w:rPr>
+        <w:t>Yucui Wu is responsible for the final presentation.</w:t>
+      </w:r>
+    </w:p>
+    <w:p>
+      <w:pPr>
+        <w:rPr>
+          <w:rFonts w:hint="default"/>
+          <w:lang w:val="en-US" w:eastAsia="zh-CN"/>
+        </w:rPr>
+      </w:pPr>
       <w:bookmarkStart w:id="0" w:name="_GoBack"/>
       <w:bookmarkEnd w:id="0"/>
-    </w:p>
-    <w:p>
-      <w:pPr>
-        <w:rPr>
-          <w:rFonts w:hint="default"/>
-          <w:lang w:val="en-US" w:eastAsia="zh-CN"/>
-        </w:rPr>
-      </w:pPr>
     </w:p>
     <w:sectPr>
       <w:pgSz w:w="11906" w:h="16838"/>
@@ -551,11 +680,26 @@
       <w:lvlJc w:val="left"/>
     </w:lvl>
   </w:abstractNum>
+  <w:abstractNum w:abstractNumId="2">
+    <w:nsid w:val="79BEF1D3"/>
+    <w:multiLevelType w:val="singleLevel"/>
+    <w:tmpl w:val="79BEF1D3"/>
+    <w:lvl w:ilvl="0" w:tentative="0">
+      <w:start w:val="1"/>
+      <w:numFmt w:val="decimal"/>
+      <w:suff w:val="space"/>
+      <w:lvlText w:val="%1."/>
+      <w:lvlJc w:val="left"/>
+    </w:lvl>
+  </w:abstractNum>
   <w:num w:numId="1">
     <w:abstractNumId w:val="0"/>
   </w:num>
   <w:num w:numId="2">
     <w:abstractNumId w:val="1"/>
+  </w:num>
+  <w:num w:numId="3">
+    <w:abstractNumId w:val="2"/>
   </w:num>
 </w:numbering>
 </file>

</xml_diff>

<commit_message>
Upload code review file.
</commit_message>
<xml_diff>
--- a/Docs/Meeting Logs.docx
+++ b/Docs/Meeting Logs.docx
@@ -641,6 +641,7 @@
       <w:pPr>
         <w:widowControl w:val="0"/>
         <w:numPr>
+          <w:ilvl w:val="0"/>
           <w:numId w:val="0"/>
         </w:numPr>
         <w:jc w:val="both"/>
@@ -654,6 +655,7 @@
       <w:pPr>
         <w:widowControl w:val="0"/>
         <w:numPr>
+          <w:ilvl w:val="0"/>
           <w:numId w:val="0"/>
         </w:numPr>
         <w:jc w:val="both"/>
@@ -689,6 +691,7 @@
       <w:pPr>
         <w:widowControl w:val="0"/>
         <w:numPr>
+          <w:ilvl w:val="0"/>
           <w:numId w:val="0"/>
         </w:numPr>
         <w:jc w:val="both"/>
@@ -760,16 +763,16 @@
         </w:rPr>
         <w:t>Xinyue Zhang and Jian Zhang presented their modelling code and the results achieved respectively.</w:t>
       </w:r>
+    </w:p>
+    <w:p>
+      <w:pPr>
+        <w:rPr>
+          <w:rFonts w:hint="default"/>
+          <w:lang w:val="en-US" w:eastAsia="zh-CN"/>
+        </w:rPr>
+      </w:pPr>
       <w:bookmarkStart w:id="0" w:name="_GoBack"/>
       <w:bookmarkEnd w:id="0"/>
-    </w:p>
-    <w:p>
-      <w:pPr>
-        <w:rPr>
-          <w:rFonts w:hint="default"/>
-          <w:lang w:val="en-US" w:eastAsia="zh-CN"/>
-        </w:rPr>
-      </w:pPr>
     </w:p>
     <w:sectPr>
       <w:pgSz w:w="11906" w:h="16838"/>

</xml_diff>

<commit_message>
Update meetinglog file and web-app deployment related code.
</commit_message>
<xml_diff>
--- a/Docs/Meeting Logs.docx
+++ b/Docs/Meeting Logs.docx
@@ -771,6 +771,103 @@
           <w:lang w:val="en-US" w:eastAsia="zh-CN"/>
         </w:rPr>
       </w:pPr>
+    </w:p>
+    <w:p>
+      <w:pPr>
+        <w:rPr>
+          <w:rFonts w:hint="default"/>
+          <w:lang w:val="en-US" w:eastAsia="zh-CN"/>
+        </w:rPr>
+      </w:pPr>
+      <w:r>
+        <w:rPr>
+          <w:rFonts w:hint="default"/>
+          <w:lang w:val="en-US" w:eastAsia="zh-CN"/>
+        </w:rPr>
+        <w:t>15.12.2023</w:t>
+      </w:r>
+    </w:p>
+    <w:p>
+      <w:pPr>
+        <w:rPr>
+          <w:rFonts w:hint="default"/>
+          <w:lang w:val="en-US" w:eastAsia="zh-CN"/>
+        </w:rPr>
+      </w:pPr>
+      <w:r>
+        <w:rPr>
+          <w:rFonts w:hint="default"/>
+          <w:lang w:val="en-US" w:eastAsia="zh-CN"/>
+        </w:rPr>
+        <w:t>Steps and Tasks discussed:</w:t>
+      </w:r>
+    </w:p>
+    <w:p>
+      <w:pPr>
+        <w:rPr>
+          <w:rFonts w:hint="default"/>
+          <w:lang w:val="en-US" w:eastAsia="zh-CN"/>
+        </w:rPr>
+      </w:pPr>
+    </w:p>
+    <w:p>
+      <w:pPr>
+        <w:numPr>
+          <w:ilvl w:val="0"/>
+          <w:numId w:val="5"/>
+        </w:numPr>
+        <w:rPr>
+          <w:rFonts w:hint="default"/>
+          <w:lang w:val="en-US" w:eastAsia="zh-CN"/>
+        </w:rPr>
+      </w:pPr>
+      <w:r>
+        <w:rPr>
+          <w:rFonts w:hint="default"/>
+          <w:lang w:val="en-US" w:eastAsia="zh-CN"/>
+        </w:rPr>
+        <w:t xml:space="preserve">Transferred the classification task from </w:t>
+      </w:r>
+      <w:r>
+        <w:rPr>
+          <w:rFonts w:hint="eastAsia"/>
+          <w:lang w:val="en-US" w:eastAsia="zh-CN"/>
+        </w:rPr>
+        <w:t>J</w:t>
+      </w:r>
+      <w:r>
+        <w:rPr>
+          <w:rFonts w:hint="default"/>
+          <w:lang w:val="en-US" w:eastAsia="zh-CN"/>
+        </w:rPr>
+        <w:t>ian Zhang to Xinyue Zhang.</w:t>
+      </w:r>
+    </w:p>
+    <w:p>
+      <w:pPr>
+        <w:numPr>
+          <w:ilvl w:val="0"/>
+          <w:numId w:val="5"/>
+        </w:numPr>
+        <w:rPr>
+          <w:rFonts w:hint="default"/>
+          <w:lang w:val="en-US" w:eastAsia="zh-CN"/>
+        </w:rPr>
+      </w:pPr>
+      <w:r>
+        <w:rPr>
+          <w:rFonts w:hint="default"/>
+          <w:lang w:val="en-US" w:eastAsia="zh-CN"/>
+        </w:rPr>
+        <w:t>Discussed the process of implementing the categorisation task and how to delimit and quantify labels</w:t>
+      </w:r>
+      <w:r>
+        <w:rPr>
+          <w:rFonts w:hint="eastAsia"/>
+          <w:lang w:val="en-US" w:eastAsia="zh-CN"/>
+        </w:rPr>
+        <w:t>。</w:t>
+      </w:r>
       <w:bookmarkStart w:id="0" w:name="_GoBack"/>
       <w:bookmarkEnd w:id="0"/>
     </w:p>
@@ -803,6 +900,18 @@
     </w:lvl>
   </w:abstractNum>
   <w:abstractNum w:abstractNumId="1">
+    <w:nsid w:val="FC4E63E0"/>
+    <w:multiLevelType w:val="singleLevel"/>
+    <w:tmpl w:val="FC4E63E0"/>
+    <w:lvl w:ilvl="0" w:tentative="0">
+      <w:start w:val="1"/>
+      <w:numFmt w:val="decimal"/>
+      <w:suff w:val="space"/>
+      <w:lvlText w:val="%1."/>
+      <w:lvlJc w:val="left"/>
+    </w:lvl>
+  </w:abstractNum>
+  <w:abstractNum w:abstractNumId="2">
     <w:nsid w:val="5FFF0D4C"/>
     <w:multiLevelType w:val="singleLevel"/>
     <w:tmpl w:val="5FFF0D4C"/>
@@ -814,7 +923,7 @@
       <w:lvlJc w:val="left"/>
     </w:lvl>
   </w:abstractNum>
-  <w:abstractNum w:abstractNumId="2">
+  <w:abstractNum w:abstractNumId="3">
     <w:nsid w:val="795C0740"/>
     <w:multiLevelType w:val="singleLevel"/>
     <w:tmpl w:val="795C0740"/>
@@ -826,7 +935,7 @@
       <w:lvlJc w:val="left"/>
     </w:lvl>
   </w:abstractNum>
-  <w:abstractNum w:abstractNumId="3">
+  <w:abstractNum w:abstractNumId="4">
     <w:nsid w:val="79BEF1D3"/>
     <w:multiLevelType w:val="singleLevel"/>
     <w:tmpl w:val="79BEF1D3"/>
@@ -839,16 +948,19 @@
     </w:lvl>
   </w:abstractNum>
   <w:num w:numId="1">
-    <w:abstractNumId w:val="1"/>
+    <w:abstractNumId w:val="2"/>
   </w:num>
   <w:num w:numId="2">
-    <w:abstractNumId w:val="2"/>
+    <w:abstractNumId w:val="3"/>
   </w:num>
   <w:num w:numId="3">
-    <w:abstractNumId w:val="3"/>
+    <w:abstractNumId w:val="4"/>
   </w:num>
   <w:num w:numId="4">
     <w:abstractNumId w:val="0"/>
+  </w:num>
+  <w:num w:numId="5">
+    <w:abstractNumId w:val="1"/>
   </w:num>
 </w:numbering>
 </file>

</xml_diff>

<commit_message>
Update web application code.
</commit_message>
<xml_diff>
--- a/Docs/Meeting Logs.docx
+++ b/Docs/Meeting Logs.docx
@@ -873,6 +873,7 @@
       <w:pPr>
         <w:widowControl w:val="0"/>
         <w:numPr>
+          <w:ilvl w:val="0"/>
           <w:numId w:val="0"/>
         </w:numPr>
         <w:jc w:val="both"/>
@@ -886,6 +887,7 @@
       <w:pPr>
         <w:widowControl w:val="0"/>
         <w:numPr>
+          <w:ilvl w:val="0"/>
           <w:numId w:val="0"/>
         </w:numPr>
         <w:jc w:val="both"/>
@@ -921,6 +923,7 @@
       <w:pPr>
         <w:widowControl w:val="0"/>
         <w:numPr>
+          <w:ilvl w:val="0"/>
           <w:numId w:val="0"/>
         </w:numPr>
         <w:jc w:val="both"/>
@@ -1033,6 +1036,27 @@
           <w:lang w:val="en-US" w:eastAsia="zh-CN"/>
         </w:rPr>
         <w:t>。</w:t>
+      </w:r>
+    </w:p>
+    <w:p>
+      <w:pPr>
+        <w:widowControl w:val="0"/>
+        <w:numPr>
+          <w:ilvl w:val="0"/>
+          <w:numId w:val="6"/>
+        </w:numPr>
+        <w:jc w:val="both"/>
+        <w:rPr>
+          <w:rFonts w:hint="default"/>
+          <w:lang w:val="en-US" w:eastAsia="zh-CN"/>
+        </w:rPr>
+      </w:pPr>
+      <w:r>
+        <w:rPr>
+          <w:rFonts w:hint="default"/>
+          <w:lang w:val="en-US" w:eastAsia="zh-CN"/>
+        </w:rPr>
+        <w:t>The process of the categorisation task was revisited, correcting previous errors, and exploring and experimenting with which method to use to obtain the value of K.</w:t>
       </w:r>
       <w:bookmarkStart w:id="0" w:name="_GoBack"/>
       <w:bookmarkEnd w:id="0"/>

</xml_diff>